<commit_message>
Estou enviando a tabela bonita, mas pode pegar o SQL
</commit_message>
<xml_diff>
--- a/2ª Etapa do Projeto - Modelo Lógico/Dicionário Lógico.docx
+++ b/2ª Etapa do Projeto - Modelo Lógico/Dicionário Lógico.docx
@@ -1,6 +1,6 @@
 
 <file path=word/document.xml><?xml version="1.0" encoding="utf-8"?>
-<w:document xmlns:wpc="http://schemas.microsoft.com/office/word/2010/wordprocessingCanvas" xmlns:cx="http://schemas.microsoft.com/office/drawing/2014/chartex" xmlns:cx1="http://schemas.microsoft.com/office/drawing/2015/9/8/chartex" xmlns:cx2="http://schemas.microsoft.com/office/drawing/2015/10/21/chartex" xmlns:cx3="http://schemas.microsoft.com/office/drawing/2016/5/9/chartex" xmlns:cx4="http://schemas.microsoft.com/office/drawing/2016/5/10/chartex" xmlns:cx5="http://schemas.microsoft.com/office/drawing/2016/5/11/chartex" xmlns:mc="http://schemas.openxmlformats.org/markup-compatibility/2006" xmlns:o="urn:schemas-microsoft-com:office:office" xmlns:r="http://schemas.openxmlformats.org/officeDocument/2006/relationships" xmlns:m="http://schemas.openxmlformats.org/officeDocument/2006/math" xmlns:v="urn:schemas-microsoft-com:vml" xmlns:wp14="http://schemas.microsoft.com/office/word/2010/wordprocessingDrawing" xmlns:wp="http://schemas.openxmlformats.org/drawingml/2006/wordprocessingDrawing" xmlns:w10="urn:schemas-microsoft-com:office:word" xmlns:w="http://schemas.openxmlformats.org/wordprocessingml/2006/main" xmlns:w14="http://schemas.microsoft.com/office/word/2010/wordml" xmlns:w15="http://schemas.microsoft.com/office/word/2012/wordml" xmlns:w16se="http://schemas.microsoft.com/office/word/2015/wordml/symex" xmlns:wpg="http://schemas.microsoft.com/office/word/2010/wordprocessingGroup" xmlns:wpi="http://schemas.microsoft.com/office/word/2010/wordprocessingInk" xmlns:wne="http://schemas.microsoft.com/office/word/2006/wordml" xmlns:wps="http://schemas.microsoft.com/office/word/2010/wordprocessingShape" mc:Ignorable="w14 w15 w16se wp14">
+<w:document xmlns:wpc="http://schemas.microsoft.com/office/word/2010/wordprocessingCanvas" xmlns:mc="http://schemas.openxmlformats.org/markup-compatibility/2006" xmlns:o="urn:schemas-microsoft-com:office:office" xmlns:r="http://schemas.openxmlformats.org/officeDocument/2006/relationships" xmlns:m="http://schemas.openxmlformats.org/officeDocument/2006/math" xmlns:v="urn:schemas-microsoft-com:vml" xmlns:wp14="http://schemas.microsoft.com/office/word/2010/wordprocessingDrawing" xmlns:wp="http://schemas.openxmlformats.org/drawingml/2006/wordprocessingDrawing" xmlns:w10="urn:schemas-microsoft-com:office:word" xmlns:w="http://schemas.openxmlformats.org/wordprocessingml/2006/main" xmlns:w14="http://schemas.microsoft.com/office/word/2010/wordml" xmlns:w15="http://schemas.microsoft.com/office/word/2012/wordml" xmlns:wpg="http://schemas.microsoft.com/office/word/2010/wordprocessingGroup" xmlns:wpi="http://schemas.microsoft.com/office/word/2010/wordprocessingInk" xmlns:wne="http://schemas.microsoft.com/office/word/2006/wordml" xmlns:wps="http://schemas.microsoft.com/office/word/2010/wordprocessingShape" mc:Ignorable="w14 w15 wp14">
   <w:body>
     <w:tbl>
       <w:tblPr>
@@ -61,7 +61,18 @@
                 <w:szCs w:val="24"/>
                 <w:lang w:eastAsia="pt-BR"/>
               </w:rPr>
-              <w:t>Aluno: Relação que armazena os dados de cada aluno da academia</w:t>
+              <w:t xml:space="preserve">Aluno: </w:t>
+            </w:r>
+            <w:r>
+              <w:rPr>
+                <w:rFonts w:ascii="Arial" w:eastAsia="Times New Roman" w:hAnsi="Arial" w:cs="Arial"/>
+                <w:bCs/>
+                <w:color w:val="FFFFFF"/>
+                <w:sz w:val="24"/>
+                <w:szCs w:val="24"/>
+                <w:lang w:eastAsia="pt-BR"/>
+              </w:rPr>
+              <w:t>Relação que armazena os dados de cada aluno da academia</w:t>
             </w:r>
           </w:p>
         </w:tc>
@@ -2712,24 +2723,33 @@
                 <w:lang w:eastAsia="pt-BR"/>
               </w:rPr>
               <w:lastRenderedPageBreak/>
-              <w:t xml:space="preserve">Matrícula: Relação que armazena </w:t>
-            </w:r>
-            <w:r>
-              <w:rPr>
-                <w:rFonts w:ascii="Arial" w:eastAsia="Times New Roman" w:hAnsi="Arial" w:cs="Arial"/>
-                <w:b/>
+              <w:t xml:space="preserve">Matrícula: </w:t>
+            </w:r>
+            <w:r>
+              <w:rPr>
+                <w:rFonts w:ascii="Arial" w:eastAsia="Times New Roman" w:hAnsi="Arial" w:cs="Arial"/>
                 <w:bCs/>
                 <w:color w:val="FFFFFF"/>
                 <w:sz w:val="24"/>
                 <w:szCs w:val="24"/>
                 <w:lang w:eastAsia="pt-BR"/>
               </w:rPr>
+              <w:t xml:space="preserve">Relação que armazena </w:t>
+            </w:r>
+            <w:r>
+              <w:rPr>
+                <w:rFonts w:ascii="Arial" w:eastAsia="Times New Roman" w:hAnsi="Arial" w:cs="Arial"/>
+                <w:bCs/>
+                <w:color w:val="FFFFFF"/>
+                <w:sz w:val="24"/>
+                <w:szCs w:val="24"/>
+                <w:lang w:eastAsia="pt-BR"/>
+              </w:rPr>
               <w:t>os dados d</w:t>
             </w:r>
             <w:r>
               <w:rPr>
                 <w:rFonts w:ascii="Arial" w:eastAsia="Times New Roman" w:hAnsi="Arial" w:cs="Arial"/>
-                <w:b/>
                 <w:bCs/>
                 <w:color w:val="FFFFFF"/>
                 <w:sz w:val="24"/>
@@ -3748,8 +3768,6 @@
               </w:rPr>
               <w:t>Não Nulo</w:t>
             </w:r>
-            <w:bookmarkStart w:id="0" w:name="_GoBack"/>
-            <w:bookmarkEnd w:id="0"/>
           </w:p>
           <w:p>
             <w:pPr>
@@ -3998,24 +4016,33 @@
                 <w:lang w:eastAsia="pt-BR"/>
               </w:rPr>
               <w:lastRenderedPageBreak/>
-              <w:t xml:space="preserve">Mensalidade: Relação que armazena </w:t>
-            </w:r>
-            <w:r>
-              <w:rPr>
-                <w:rFonts w:ascii="Arial" w:eastAsia="Times New Roman" w:hAnsi="Arial" w:cs="Arial"/>
-                <w:b/>
+              <w:t xml:space="preserve">Mensalidade: </w:t>
+            </w:r>
+            <w:r>
+              <w:rPr>
+                <w:rFonts w:ascii="Arial" w:eastAsia="Times New Roman" w:hAnsi="Arial" w:cs="Arial"/>
                 <w:bCs/>
                 <w:color w:val="FFFFFF"/>
                 <w:sz w:val="24"/>
                 <w:szCs w:val="24"/>
                 <w:lang w:eastAsia="pt-BR"/>
               </w:rPr>
+              <w:t xml:space="preserve">Relação que armazena </w:t>
+            </w:r>
+            <w:r>
+              <w:rPr>
+                <w:rFonts w:ascii="Arial" w:eastAsia="Times New Roman" w:hAnsi="Arial" w:cs="Arial"/>
+                <w:bCs/>
+                <w:color w:val="FFFFFF"/>
+                <w:sz w:val="24"/>
+                <w:szCs w:val="24"/>
+                <w:lang w:eastAsia="pt-BR"/>
+              </w:rPr>
               <w:t>os dados d</w:t>
             </w:r>
             <w:r>
               <w:rPr>
                 <w:rFonts w:ascii="Arial" w:eastAsia="Times New Roman" w:hAnsi="Arial" w:cs="Arial"/>
-                <w:b/>
                 <w:bCs/>
                 <w:color w:val="FFFFFF"/>
                 <w:sz w:val="24"/>
@@ -5542,7 +5569,18 @@
                 <w:lang w:eastAsia="pt-BR"/>
               </w:rPr>
               <w:lastRenderedPageBreak/>
-              <w:t>Treino: Relação que armazena os treinos de cada aluno da academia</w:t>
+              <w:t xml:space="preserve">Treino: </w:t>
+            </w:r>
+            <w:r>
+              <w:rPr>
+                <w:rFonts w:ascii="Arial" w:eastAsia="Times New Roman" w:hAnsi="Arial" w:cs="Arial"/>
+                <w:bCs/>
+                <w:color w:val="FFFFFF"/>
+                <w:sz w:val="24"/>
+                <w:szCs w:val="24"/>
+                <w:lang w:eastAsia="pt-BR"/>
+              </w:rPr>
+              <w:t>Relação que armazena os treinos de cada aluno da academia</w:t>
             </w:r>
           </w:p>
         </w:tc>
@@ -7345,7 +7383,6 @@
             <w:r>
               <w:rPr>
                 <w:rFonts w:ascii="Arial" w:eastAsia="Times New Roman" w:hAnsi="Arial" w:cs="Arial"/>
-                <w:b/>
                 <w:bCs/>
                 <w:color w:val="FFFFFF"/>
                 <w:sz w:val="24"/>
@@ -7357,7 +7394,6 @@
             <w:r>
               <w:rPr>
                 <w:rFonts w:ascii="Arial" w:eastAsia="Times New Roman" w:hAnsi="Arial" w:cs="Arial"/>
-                <w:b/>
                 <w:bCs/>
                 <w:color w:val="FFFFFF"/>
                 <w:sz w:val="24"/>
@@ -7369,7 +7405,6 @@
             <w:r>
               <w:rPr>
                 <w:rFonts w:ascii="Arial" w:eastAsia="Times New Roman" w:hAnsi="Arial" w:cs="Arial"/>
-                <w:b/>
                 <w:bCs/>
                 <w:color w:val="FFFFFF"/>
                 <w:sz w:val="24"/>
@@ -7381,7 +7416,6 @@
             <w:r>
               <w:rPr>
                 <w:rFonts w:ascii="Arial" w:eastAsia="Times New Roman" w:hAnsi="Arial" w:cs="Arial"/>
-                <w:b/>
                 <w:bCs/>
                 <w:color w:val="FFFFFF"/>
                 <w:sz w:val="24"/>
@@ -8743,12 +8777,22 @@
                 <w:lang w:eastAsia="pt-BR"/>
               </w:rPr>
               <w:lastRenderedPageBreak/>
-              <w:t xml:space="preserve">Exercicio: Relação que armazena os </w:t>
-            </w:r>
-            <w:r>
-              <w:rPr>
-                <w:rFonts w:ascii="Arial" w:eastAsia="Times New Roman" w:hAnsi="Arial" w:cs="Arial"/>
-                <w:b/>
+              <w:t xml:space="preserve">Exercicio: </w:t>
+            </w:r>
+            <w:r>
+              <w:rPr>
+                <w:rFonts w:ascii="Arial" w:eastAsia="Times New Roman" w:hAnsi="Arial" w:cs="Arial"/>
+                <w:bCs/>
+                <w:color w:val="FFFFFF"/>
+                <w:sz w:val="24"/>
+                <w:szCs w:val="24"/>
+                <w:lang w:eastAsia="pt-BR"/>
+              </w:rPr>
+              <w:t xml:space="preserve">Relação que armazena os </w:t>
+            </w:r>
+            <w:r>
+              <w:rPr>
+                <w:rFonts w:ascii="Arial" w:eastAsia="Times New Roman" w:hAnsi="Arial" w:cs="Arial"/>
                 <w:bCs/>
                 <w:color w:val="FFFFFF"/>
                 <w:sz w:val="24"/>
@@ -10559,12 +10603,22 @@
                 <w:szCs w:val="24"/>
                 <w:lang w:eastAsia="pt-BR"/>
               </w:rPr>
-              <w:t xml:space="preserve">: Relação que armazena os </w:t>
-            </w:r>
-            <w:r>
-              <w:rPr>
-                <w:rFonts w:ascii="Arial" w:eastAsia="Times New Roman" w:hAnsi="Arial" w:cs="Arial"/>
-                <w:b/>
+              <w:t xml:space="preserve">: </w:t>
+            </w:r>
+            <w:r>
+              <w:rPr>
+                <w:rFonts w:ascii="Arial" w:eastAsia="Times New Roman" w:hAnsi="Arial" w:cs="Arial"/>
+                <w:bCs/>
+                <w:color w:val="FFFFFF"/>
+                <w:sz w:val="24"/>
+                <w:szCs w:val="24"/>
+                <w:lang w:eastAsia="pt-BR"/>
+              </w:rPr>
+              <w:t xml:space="preserve">Relação que armazena os </w:t>
+            </w:r>
+            <w:r>
+              <w:rPr>
+                <w:rFonts w:ascii="Arial" w:eastAsia="Times New Roman" w:hAnsi="Arial" w:cs="Arial"/>
                 <w:bCs/>
                 <w:color w:val="FFFFFF"/>
                 <w:sz w:val="24"/>
@@ -11326,7 +11380,18 @@
                 <w:lang w:eastAsia="pt-BR"/>
               </w:rPr>
               <w:lastRenderedPageBreak/>
-              <w:t>Professor: Relação que armazena os dados de cada professor da academia</w:t>
+              <w:t xml:space="preserve">Professor: </w:t>
+            </w:r>
+            <w:r>
+              <w:rPr>
+                <w:rFonts w:ascii="Arial" w:eastAsia="Times New Roman" w:hAnsi="Arial" w:cs="Arial"/>
+                <w:bCs/>
+                <w:color w:val="FFFFFF"/>
+                <w:sz w:val="24"/>
+                <w:szCs w:val="24"/>
+                <w:lang w:eastAsia="pt-BR"/>
+              </w:rPr>
+              <w:t>Relação que armazena os dados de cada professor da academia</w:t>
             </w:r>
           </w:p>
         </w:tc>
@@ -12742,7 +12807,18 @@
                 <w:lang w:eastAsia="pt-BR"/>
               </w:rPr>
               <w:lastRenderedPageBreak/>
-              <w:t>EspecialidadeProfessor: Relação que armazena os dados das especialidades do professor da academia</w:t>
+              <w:t xml:space="preserve">EspecialidadeProfessor: </w:t>
+            </w:r>
+            <w:r>
+              <w:rPr>
+                <w:rFonts w:ascii="Arial" w:eastAsia="Times New Roman" w:hAnsi="Arial" w:cs="Arial"/>
+                <w:bCs/>
+                <w:color w:val="FFFFFF"/>
+                <w:sz w:val="24"/>
+                <w:szCs w:val="24"/>
+                <w:lang w:eastAsia="pt-BR"/>
+              </w:rPr>
+              <w:t>Relação que armazena os dados das especialidades do professor da academia</w:t>
             </w:r>
           </w:p>
         </w:tc>
@@ -13443,7 +13519,18 @@
                 <w:szCs w:val="24"/>
                 <w:lang w:eastAsia="pt-BR"/>
               </w:rPr>
-              <w:t>ESupervisiona_Treino_Exercicio: Relação que armazena os dados do relacionamento entre “Professor”, “Treino” e “Exercicio”</w:t>
+              <w:t xml:space="preserve">ESupervisiona_Treino_Exercicio: </w:t>
+            </w:r>
+            <w:r>
+              <w:rPr>
+                <w:rFonts w:ascii="Arial" w:eastAsia="Times New Roman" w:hAnsi="Arial" w:cs="Arial"/>
+                <w:bCs/>
+                <w:color w:val="FFFFFF"/>
+                <w:sz w:val="24"/>
+                <w:szCs w:val="24"/>
+                <w:lang w:eastAsia="pt-BR"/>
+              </w:rPr>
+              <w:t>Relação que armazena os dados do relacionamento entre “Professor”, “Treino” e “Exercicio”</w:t>
             </w:r>
           </w:p>
         </w:tc>
@@ -14402,7 +14489,18 @@
                 <w:lang w:eastAsia="pt-BR"/>
               </w:rPr>
               <w:lastRenderedPageBreak/>
-              <w:t>Gerente: Relação que armazena os dados de cada gerente da academia</w:t>
+              <w:t xml:space="preserve">Gerente: </w:t>
+            </w:r>
+            <w:r>
+              <w:rPr>
+                <w:rFonts w:ascii="Arial" w:eastAsia="Times New Roman" w:hAnsi="Arial" w:cs="Arial"/>
+                <w:bCs/>
+                <w:color w:val="FFFFFF"/>
+                <w:sz w:val="24"/>
+                <w:szCs w:val="24"/>
+                <w:lang w:eastAsia="pt-BR"/>
+              </w:rPr>
+              <w:t>Relação que armazena os dados de cada gerente da academia</w:t>
             </w:r>
           </w:p>
         </w:tc>
@@ -15857,7 +15955,18 @@
                 <w:lang w:eastAsia="pt-BR"/>
               </w:rPr>
               <w:lastRenderedPageBreak/>
-              <w:t>Despesa: Relação que armazena os dados das despesas da academia</w:t>
+              <w:t xml:space="preserve">Despesa: </w:t>
+            </w:r>
+            <w:r>
+              <w:rPr>
+                <w:rFonts w:ascii="Arial" w:eastAsia="Times New Roman" w:hAnsi="Arial" w:cs="Arial"/>
+                <w:bCs/>
+                <w:color w:val="FFFFFF"/>
+                <w:sz w:val="24"/>
+                <w:szCs w:val="24"/>
+                <w:lang w:eastAsia="pt-BR"/>
+              </w:rPr>
+              <w:t>Relação que armazena os dados das despesas da academia</w:t>
             </w:r>
           </w:p>
         </w:tc>
@@ -16311,24 +16420,27 @@
               <w:rPr>
                 <w:rFonts w:ascii="Arial" w:eastAsia="Times New Roman" w:hAnsi="Arial" w:cs="Arial"/>
                 <w:color w:val="000000"/>
-                <w:lang w:eastAsia="pt-BR"/>
-              </w:rPr>
-            </w:pPr>
-          </w:p>
-          <w:p>
-            <w:pPr>
-              <w:spacing w:after="0" w:line="240" w:lineRule="auto"/>
-              <w:jc w:val="center"/>
-              <w:rPr>
-                <w:rFonts w:ascii="Arial" w:eastAsia="Times New Roman" w:hAnsi="Arial" w:cs="Arial"/>
-                <w:color w:val="000000"/>
-                <w:lang w:eastAsia="pt-BR"/>
-              </w:rPr>
-            </w:pPr>
-            <w:r>
-              <w:rPr>
-                <w:rFonts w:ascii="Arial" w:eastAsia="Times New Roman" w:hAnsi="Arial" w:cs="Arial"/>
-                <w:color w:val="000000"/>
+                <w:sz w:val="24"/>
+                <w:lang w:eastAsia="pt-BR"/>
+              </w:rPr>
+            </w:pPr>
+          </w:p>
+          <w:p>
+            <w:pPr>
+              <w:spacing w:after="0" w:line="240" w:lineRule="auto"/>
+              <w:jc w:val="center"/>
+              <w:rPr>
+                <w:rFonts w:ascii="Arial" w:eastAsia="Times New Roman" w:hAnsi="Arial" w:cs="Arial"/>
+                <w:color w:val="000000"/>
+                <w:sz w:val="24"/>
+                <w:lang w:eastAsia="pt-BR"/>
+              </w:rPr>
+            </w:pPr>
+            <w:r>
+              <w:rPr>
+                <w:rFonts w:ascii="Arial" w:eastAsia="Times New Roman" w:hAnsi="Arial" w:cs="Arial"/>
+                <w:color w:val="000000"/>
+                <w:sz w:val="24"/>
                 <w:lang w:eastAsia="pt-BR"/>
               </w:rPr>
               <w:t>Valor</w:t>
@@ -16354,13 +16466,15 @@
               <w:rPr>
                 <w:rFonts w:ascii="Arial" w:eastAsia="Times New Roman" w:hAnsi="Arial" w:cs="Arial"/>
                 <w:color w:val="000000"/>
-                <w:lang w:eastAsia="pt-BR"/>
-              </w:rPr>
-            </w:pPr>
-            <w:r>
-              <w:rPr>
-                <w:rFonts w:ascii="Arial" w:eastAsia="Times New Roman" w:hAnsi="Arial" w:cs="Arial"/>
-                <w:color w:val="000000"/>
+                <w:sz w:val="24"/>
+                <w:lang w:eastAsia="pt-BR"/>
+              </w:rPr>
+            </w:pPr>
+            <w:r>
+              <w:rPr>
+                <w:rFonts w:ascii="Arial" w:eastAsia="Times New Roman" w:hAnsi="Arial" w:cs="Arial"/>
+                <w:color w:val="000000"/>
+                <w:sz w:val="24"/>
                 <w:lang w:eastAsia="pt-BR"/>
               </w:rPr>
               <w:t>Atributo que representa o valor das despesas da academia</w:t>
@@ -16386,13 +16500,15 @@
               <w:rPr>
                 <w:rFonts w:ascii="Arial" w:eastAsia="Times New Roman" w:hAnsi="Arial" w:cs="Arial"/>
                 <w:color w:val="000000"/>
-                <w:lang w:eastAsia="pt-BR"/>
-              </w:rPr>
-            </w:pPr>
-            <w:r>
-              <w:rPr>
-                <w:rFonts w:ascii="Arial" w:eastAsia="Times New Roman" w:hAnsi="Arial" w:cs="Arial"/>
-                <w:color w:val="000000"/>
+                <w:sz w:val="24"/>
+                <w:lang w:eastAsia="pt-BR"/>
+              </w:rPr>
+            </w:pPr>
+            <w:r>
+              <w:rPr>
+                <w:rFonts w:ascii="Arial" w:eastAsia="Times New Roman" w:hAnsi="Arial" w:cs="Arial"/>
+                <w:color w:val="000000"/>
+                <w:sz w:val="24"/>
                 <w:lang w:eastAsia="pt-BR"/>
               </w:rPr>
               <w:t>Real</w:t>
@@ -16418,13 +16534,15 @@
               <w:rPr>
                 <w:rFonts w:ascii="Arial" w:eastAsia="Times New Roman" w:hAnsi="Arial" w:cs="Arial"/>
                 <w:color w:val="000000"/>
-                <w:lang w:eastAsia="pt-BR"/>
-              </w:rPr>
-            </w:pPr>
-            <w:r>
-              <w:rPr>
-                <w:rFonts w:ascii="Arial" w:eastAsia="Times New Roman" w:hAnsi="Arial" w:cs="Arial"/>
-                <w:color w:val="000000"/>
+                <w:sz w:val="24"/>
+                <w:lang w:eastAsia="pt-BR"/>
+              </w:rPr>
+            </w:pPr>
+            <w:r>
+              <w:rPr>
+                <w:rFonts w:ascii="Arial" w:eastAsia="Times New Roman" w:hAnsi="Arial" w:cs="Arial"/>
+                <w:color w:val="000000"/>
+                <w:sz w:val="24"/>
                 <w:lang w:eastAsia="pt-BR"/>
               </w:rPr>
               <w:t>N</w:t>
@@ -16433,6 +16551,7 @@
               <w:rPr>
                 <w:rFonts w:ascii="Arial" w:eastAsia="Times New Roman" w:hAnsi="Arial" w:cs="Arial"/>
                 <w:color w:val="000000"/>
+                <w:sz w:val="24"/>
                 <w:lang w:eastAsia="pt-BR"/>
               </w:rPr>
               <w:t>úmeros reais</w:t>
@@ -16441,6 +16560,7 @@
               <w:rPr>
                 <w:rFonts w:ascii="Arial" w:eastAsia="Times New Roman" w:hAnsi="Arial" w:cs="Arial"/>
                 <w:color w:val="000000"/>
+                <w:sz w:val="24"/>
                 <w:lang w:eastAsia="pt-BR"/>
               </w:rPr>
               <w:t xml:space="preserve"> positivos</w:t>
@@ -16473,6 +16593,7 @@
                 <w:lang w:eastAsia="pt-BR"/>
               </w:rPr>
             </w:pPr>
+            <w:proofErr w:type="gramStart"/>
             <w:r>
               <w:rPr>
                 <w:rFonts w:ascii="Arial" w:eastAsia="Times New Roman" w:hAnsi="Arial" w:cs="Arial"/>
@@ -16481,6 +16602,7 @@
               </w:rPr>
               <w:t>Não Nulo</w:t>
             </w:r>
+            <w:proofErr w:type="gramEnd"/>
           </w:p>
         </w:tc>
       </w:tr>
@@ -16855,12 +16977,22 @@
                 <w:szCs w:val="24"/>
                 <w:lang w:eastAsia="pt-BR"/>
               </w:rPr>
-              <w:t>Despesa: Relação que armazena os d</w:t>
-            </w:r>
-            <w:r>
-              <w:rPr>
-                <w:rFonts w:ascii="Arial" w:eastAsia="Times New Roman" w:hAnsi="Arial" w:cs="Arial"/>
-                <w:b/>
+              <w:t xml:space="preserve">Despesa: </w:t>
+            </w:r>
+            <w:r>
+              <w:rPr>
+                <w:rFonts w:ascii="Arial" w:eastAsia="Times New Roman" w:hAnsi="Arial" w:cs="Arial"/>
+                <w:bCs/>
+                <w:color w:val="FFFFFF"/>
+                <w:sz w:val="24"/>
+                <w:szCs w:val="24"/>
+                <w:lang w:eastAsia="pt-BR"/>
+              </w:rPr>
+              <w:t>Relação que armazena os d</w:t>
+            </w:r>
+            <w:r>
+              <w:rPr>
+                <w:rFonts w:ascii="Arial" w:eastAsia="Times New Roman" w:hAnsi="Arial" w:cs="Arial"/>
                 <w:bCs/>
                 <w:color w:val="FFFFFF"/>
                 <w:sz w:val="24"/>
@@ -17846,7 +17978,18 @@
                 <w:lang w:eastAsia="pt-BR"/>
               </w:rPr>
               <w:lastRenderedPageBreak/>
-              <w:t>Compra: Relação que armazena os dados de cada compra realizada</w:t>
+              <w:t xml:space="preserve">Compra: </w:t>
+            </w:r>
+            <w:r>
+              <w:rPr>
+                <w:rFonts w:ascii="Arial" w:eastAsia="Times New Roman" w:hAnsi="Arial" w:cs="Arial"/>
+                <w:bCs/>
+                <w:color w:val="FFFFFF"/>
+                <w:sz w:val="24"/>
+                <w:szCs w:val="24"/>
+                <w:lang w:eastAsia="pt-BR"/>
+              </w:rPr>
+              <w:t>Relação que armazena os dados de cada compra realizada</w:t>
             </w:r>
           </w:p>
         </w:tc>
@@ -21618,7 +21761,18 @@
                 <w:szCs w:val="24"/>
                 <w:lang w:eastAsia="pt-BR"/>
               </w:rPr>
-              <w:t>CompraAVista: Relação que armazena os dados de cada compra a prazo</w:t>
+              <w:t xml:space="preserve">CompraAVista: </w:t>
+            </w:r>
+            <w:r>
+              <w:rPr>
+                <w:rFonts w:ascii="Arial" w:eastAsia="Times New Roman" w:hAnsi="Arial" w:cs="Arial"/>
+                <w:bCs/>
+                <w:color w:val="FFFFFF"/>
+                <w:sz w:val="24"/>
+                <w:szCs w:val="24"/>
+                <w:lang w:eastAsia="pt-BR"/>
+              </w:rPr>
+              <w:t>Relação que armazena os dados de cada compra a prazo</w:t>
             </w:r>
           </w:p>
         </w:tc>
@@ -22258,7 +22412,18 @@
                 <w:szCs w:val="24"/>
                 <w:lang w:eastAsia="pt-BR"/>
               </w:rPr>
-              <w:t>CompraAPrazo: Relação que armazena os dados de cada compra a prazo</w:t>
+              <w:t xml:space="preserve">CompraAPrazo: </w:t>
+            </w:r>
+            <w:r>
+              <w:rPr>
+                <w:rFonts w:ascii="Arial" w:eastAsia="Times New Roman" w:hAnsi="Arial" w:cs="Arial"/>
+                <w:bCs/>
+                <w:color w:val="FFFFFF"/>
+                <w:sz w:val="24"/>
+                <w:szCs w:val="24"/>
+                <w:lang w:eastAsia="pt-BR"/>
+              </w:rPr>
+              <w:t>Relação que armazena os dados de cada compra a prazo</w:t>
             </w:r>
           </w:p>
         </w:tc>
@@ -23318,48 +23483,55 @@
                 <w:szCs w:val="24"/>
                 <w:lang w:eastAsia="pt-BR"/>
               </w:rPr>
-              <w:t>Gerente_Realiza_Compra: Relação que armazena os dados do relacionamento entre  “</w:t>
-            </w:r>
-            <w:r>
-              <w:rPr>
-                <w:rFonts w:ascii="Arial" w:eastAsia="Times New Roman" w:hAnsi="Arial" w:cs="Arial"/>
-                <w:b/>
+              <w:t xml:space="preserve">Gerente_Realiza_Compra: </w:t>
+            </w:r>
+            <w:r>
+              <w:rPr>
+                <w:rFonts w:ascii="Arial" w:eastAsia="Times New Roman" w:hAnsi="Arial" w:cs="Arial"/>
                 <w:bCs/>
                 <w:color w:val="FFFFFF"/>
                 <w:sz w:val="24"/>
                 <w:szCs w:val="24"/>
                 <w:lang w:eastAsia="pt-BR"/>
               </w:rPr>
-              <w:t>G</w:t>
-            </w:r>
-            <w:r>
-              <w:rPr>
-                <w:rFonts w:ascii="Arial" w:eastAsia="Times New Roman" w:hAnsi="Arial" w:cs="Arial"/>
-                <w:b/>
+              <w:t>Relação que armazena os dados do relacionamento entre  “</w:t>
+            </w:r>
+            <w:r>
+              <w:rPr>
+                <w:rFonts w:ascii="Arial" w:eastAsia="Times New Roman" w:hAnsi="Arial" w:cs="Arial"/>
                 <w:bCs/>
                 <w:color w:val="FFFFFF"/>
                 <w:sz w:val="24"/>
                 <w:szCs w:val="24"/>
                 <w:lang w:eastAsia="pt-BR"/>
               </w:rPr>
-              <w:t>erente”  e“</w:t>
-            </w:r>
-            <w:r>
-              <w:rPr>
-                <w:rFonts w:ascii="Arial" w:eastAsia="Times New Roman" w:hAnsi="Arial" w:cs="Arial"/>
-                <w:b/>
+              <w:t>G</w:t>
+            </w:r>
+            <w:r>
+              <w:rPr>
+                <w:rFonts w:ascii="Arial" w:eastAsia="Times New Roman" w:hAnsi="Arial" w:cs="Arial"/>
                 <w:bCs/>
                 <w:color w:val="FFFFFF"/>
                 <w:sz w:val="24"/>
                 <w:szCs w:val="24"/>
                 <w:lang w:eastAsia="pt-BR"/>
               </w:rPr>
+              <w:t>erente”  e“</w:t>
+            </w:r>
+            <w:r>
+              <w:rPr>
+                <w:rFonts w:ascii="Arial" w:eastAsia="Times New Roman" w:hAnsi="Arial" w:cs="Arial"/>
+                <w:bCs/>
+                <w:color w:val="FFFFFF"/>
+                <w:sz w:val="24"/>
+                <w:szCs w:val="24"/>
+                <w:lang w:eastAsia="pt-BR"/>
+              </w:rPr>
               <w:t>C</w:t>
             </w:r>
             <w:r>
               <w:rPr>
                 <w:rFonts w:ascii="Arial" w:eastAsia="Times New Roman" w:hAnsi="Arial" w:cs="Arial"/>
-                <w:b/>
                 <w:bCs/>
                 <w:color w:val="FFFFFF"/>
                 <w:sz w:val="24"/>
@@ -24352,7 +24524,18 @@
                 <w:lang w:eastAsia="pt-BR"/>
               </w:rPr>
               <w:lastRenderedPageBreak/>
-              <w:t>Produto: Relação que armazena os dados de cada produto</w:t>
+              <w:t xml:space="preserve">Produto: </w:t>
+            </w:r>
+            <w:r>
+              <w:rPr>
+                <w:rFonts w:ascii="Arial" w:eastAsia="Times New Roman" w:hAnsi="Arial" w:cs="Arial"/>
+                <w:bCs/>
+                <w:color w:val="FFFFFF"/>
+                <w:sz w:val="24"/>
+                <w:szCs w:val="24"/>
+                <w:lang w:eastAsia="pt-BR"/>
+              </w:rPr>
+              <w:t>Relação que armazena os dados de cada produto</w:t>
             </w:r>
           </w:p>
         </w:tc>
@@ -25806,7 +25989,18 @@
                 <w:lang w:eastAsia="pt-BR"/>
               </w:rPr>
               <w:lastRenderedPageBreak/>
-              <w:t>Compra_Comtem_Produto: Relação que armazena os dados do relacionamento entre “Compra” e  “Produto”</w:t>
+              <w:t xml:space="preserve">Compra_Comtem_Produto: </w:t>
+            </w:r>
+            <w:r>
+              <w:rPr>
+                <w:rFonts w:ascii="Arial" w:eastAsia="Times New Roman" w:hAnsi="Arial" w:cs="Arial"/>
+                <w:bCs/>
+                <w:color w:val="FFFFFF"/>
+                <w:sz w:val="24"/>
+                <w:szCs w:val="24"/>
+                <w:lang w:eastAsia="pt-BR"/>
+              </w:rPr>
+              <w:t>Relação que armazena os dados do relacionamento entre “Compra” e  “Produto”</w:t>
             </w:r>
           </w:p>
         </w:tc>
@@ -26553,12 +26747,22 @@
                 <w:lang w:eastAsia="pt-BR"/>
               </w:rPr>
               <w:lastRenderedPageBreak/>
-              <w:t>Medidas: Relação que armazena os</w:t>
-            </w:r>
-            <w:r>
-              <w:rPr>
-                <w:rFonts w:ascii="Arial" w:eastAsia="Times New Roman" w:hAnsi="Arial" w:cs="Arial"/>
-                <w:b/>
+              <w:t xml:space="preserve">Medidas: </w:t>
+            </w:r>
+            <w:r>
+              <w:rPr>
+                <w:rFonts w:ascii="Arial" w:eastAsia="Times New Roman" w:hAnsi="Arial" w:cs="Arial"/>
+                <w:bCs/>
+                <w:color w:val="FFFFFF"/>
+                <w:sz w:val="24"/>
+                <w:szCs w:val="24"/>
+                <w:lang w:eastAsia="pt-BR"/>
+              </w:rPr>
+              <w:t>Relação que armazena os</w:t>
+            </w:r>
+            <w:r>
+              <w:rPr>
+                <w:rFonts w:ascii="Arial" w:eastAsia="Times New Roman" w:hAnsi="Arial" w:cs="Arial"/>
                 <w:bCs/>
                 <w:color w:val="FFFFFF"/>
                 <w:sz w:val="24"/>
@@ -27446,23 +27650,7 @@
                 <w:color w:val="000000"/>
                 <w:lang w:eastAsia="pt-BR"/>
               </w:rPr>
-              <w:t>Atributo que repre</w:t>
-            </w:r>
-            <w:r>
-              <w:rPr>
-                <w:rFonts w:ascii="Arial" w:eastAsia="Times New Roman" w:hAnsi="Arial" w:cs="Arial"/>
-                <w:color w:val="000000"/>
-                <w:lang w:eastAsia="pt-BR"/>
-              </w:rPr>
-              <w:t>senta as medidas do braço direito</w:t>
-            </w:r>
-            <w:r>
-              <w:rPr>
-                <w:rFonts w:ascii="Arial" w:eastAsia="Times New Roman" w:hAnsi="Arial" w:cs="Arial"/>
-                <w:color w:val="000000"/>
-                <w:lang w:eastAsia="pt-BR"/>
-              </w:rPr>
-              <w:t xml:space="preserve"> do aluno</w:t>
+              <w:t>Atributo que representa as medidas do braço direito do aluno</w:t>
             </w:r>
           </w:p>
         </w:tc>
@@ -27667,23 +27855,7 @@
                 <w:color w:val="000000"/>
                 <w:lang w:eastAsia="pt-BR"/>
               </w:rPr>
-              <w:t>Atributo que repre</w:t>
-            </w:r>
-            <w:r>
-              <w:rPr>
-                <w:rFonts w:ascii="Arial" w:eastAsia="Times New Roman" w:hAnsi="Arial" w:cs="Arial"/>
-                <w:color w:val="000000"/>
-                <w:lang w:eastAsia="pt-BR"/>
-              </w:rPr>
-              <w:t>senta as medidas do braço esquerdo</w:t>
-            </w:r>
-            <w:r>
-              <w:rPr>
-                <w:rFonts w:ascii="Arial" w:eastAsia="Times New Roman" w:hAnsi="Arial" w:cs="Arial"/>
-                <w:color w:val="000000"/>
-                <w:lang w:eastAsia="pt-BR"/>
-              </w:rPr>
-              <w:t xml:space="preserve"> do aluno</w:t>
+              <w:t>Atributo que representa as medidas do braço esquerdo do aluno</w:t>
             </w:r>
           </w:p>
         </w:tc>
@@ -27888,23 +28060,7 @@
                 <w:color w:val="000000"/>
                 <w:lang w:eastAsia="pt-BR"/>
               </w:rPr>
-              <w:t>Atributo que repre</w:t>
-            </w:r>
-            <w:r>
-              <w:rPr>
-                <w:rFonts w:ascii="Arial" w:eastAsia="Times New Roman" w:hAnsi="Arial" w:cs="Arial"/>
-                <w:color w:val="000000"/>
-                <w:lang w:eastAsia="pt-BR"/>
-              </w:rPr>
-              <w:t xml:space="preserve">senta as medidas do peitoral </w:t>
-            </w:r>
-            <w:r>
-              <w:rPr>
-                <w:rFonts w:ascii="Arial" w:eastAsia="Times New Roman" w:hAnsi="Arial" w:cs="Arial"/>
-                <w:color w:val="000000"/>
-                <w:lang w:eastAsia="pt-BR"/>
-              </w:rPr>
-              <w:t>do aluno</w:t>
+              <w:t>Atributo que representa as medidas do peitoral do aluno</w:t>
             </w:r>
           </w:p>
         </w:tc>
@@ -28109,23 +28265,7 @@
                 <w:color w:val="000000"/>
                 <w:lang w:eastAsia="pt-BR"/>
               </w:rPr>
-              <w:t>Atributo que repre</w:t>
-            </w:r>
-            <w:r>
-              <w:rPr>
-                <w:rFonts w:ascii="Arial" w:eastAsia="Times New Roman" w:hAnsi="Arial" w:cs="Arial"/>
-                <w:color w:val="000000"/>
-                <w:lang w:eastAsia="pt-BR"/>
-              </w:rPr>
-              <w:t>senta as medidas do antebraço direito</w:t>
-            </w:r>
-            <w:r>
-              <w:rPr>
-                <w:rFonts w:ascii="Arial" w:eastAsia="Times New Roman" w:hAnsi="Arial" w:cs="Arial"/>
-                <w:color w:val="000000"/>
-                <w:lang w:eastAsia="pt-BR"/>
-              </w:rPr>
-              <w:t xml:space="preserve"> do aluno</w:t>
+              <w:t>Atributo que representa as medidas do antebraço direito do aluno</w:t>
             </w:r>
           </w:p>
         </w:tc>
@@ -28319,23 +28459,7 @@
                 <w:color w:val="000000"/>
                 <w:lang w:eastAsia="pt-BR"/>
               </w:rPr>
-              <w:t>Atributo que repre</w:t>
-            </w:r>
-            <w:r>
-              <w:rPr>
-                <w:rFonts w:ascii="Arial" w:eastAsia="Times New Roman" w:hAnsi="Arial" w:cs="Arial"/>
-                <w:color w:val="000000"/>
-                <w:lang w:eastAsia="pt-BR"/>
-              </w:rPr>
-              <w:t>senta as medidas do antebraço esquerdo</w:t>
-            </w:r>
-            <w:r>
-              <w:rPr>
-                <w:rFonts w:ascii="Arial" w:eastAsia="Times New Roman" w:hAnsi="Arial" w:cs="Arial"/>
-                <w:color w:val="000000"/>
-                <w:lang w:eastAsia="pt-BR"/>
-              </w:rPr>
-              <w:t xml:space="preserve"> do aluno</w:t>
+              <w:t>Atributo que representa as medidas do antebraço esquerdo do aluno</w:t>
             </w:r>
           </w:p>
         </w:tc>
@@ -28562,23 +28686,7 @@
                 <w:color w:val="000000"/>
                 <w:lang w:eastAsia="pt-BR"/>
               </w:rPr>
-              <w:t>Atributo que representa as medidas do</w:t>
-            </w:r>
-            <w:r>
-              <w:rPr>
-                <w:rFonts w:ascii="Arial" w:eastAsia="Times New Roman" w:hAnsi="Arial" w:cs="Arial"/>
-                <w:color w:val="000000"/>
-                <w:lang w:eastAsia="pt-BR"/>
-              </w:rPr>
-              <w:t>s deltoides</w:t>
-            </w:r>
-            <w:r>
-              <w:rPr>
-                <w:rFonts w:ascii="Arial" w:eastAsia="Times New Roman" w:hAnsi="Arial" w:cs="Arial"/>
-                <w:color w:val="000000"/>
-                <w:lang w:eastAsia="pt-BR"/>
-              </w:rPr>
-              <w:t xml:space="preserve"> do aluno</w:t>
+              <w:t>Atributo que representa as medidas dos deltoides do aluno</w:t>
             </w:r>
           </w:p>
         </w:tc>
@@ -28783,23 +28891,7 @@
                 <w:color w:val="000000"/>
                 <w:lang w:eastAsia="pt-BR"/>
               </w:rPr>
-              <w:t>Atributo que repre</w:t>
-            </w:r>
-            <w:r>
-              <w:rPr>
-                <w:rFonts w:ascii="Arial" w:eastAsia="Times New Roman" w:hAnsi="Arial" w:cs="Arial"/>
-                <w:color w:val="000000"/>
-                <w:lang w:eastAsia="pt-BR"/>
-              </w:rPr>
-              <w:t>senta as medidas da panturrilha esquerda</w:t>
-            </w:r>
-            <w:r>
-              <w:rPr>
-                <w:rFonts w:ascii="Arial" w:eastAsia="Times New Roman" w:hAnsi="Arial" w:cs="Arial"/>
-                <w:color w:val="000000"/>
-                <w:lang w:eastAsia="pt-BR"/>
-              </w:rPr>
-              <w:t xml:space="preserve"> do aluno</w:t>
+              <w:t>Atributo que representa as medidas da panturrilha esquerda do aluno</w:t>
             </w:r>
           </w:p>
         </w:tc>
@@ -29003,23 +29095,7 @@
                 <w:color w:val="000000"/>
                 <w:lang w:eastAsia="pt-BR"/>
               </w:rPr>
-              <w:t>Atributo que representa as</w:t>
-            </w:r>
-            <w:r>
-              <w:rPr>
-                <w:rFonts w:ascii="Arial" w:eastAsia="Times New Roman" w:hAnsi="Arial" w:cs="Arial"/>
-                <w:color w:val="000000"/>
-                <w:lang w:eastAsia="pt-BR"/>
-              </w:rPr>
-              <w:t xml:space="preserve"> medidas da panturrilha direita</w:t>
-            </w:r>
-            <w:r>
-              <w:rPr>
-                <w:rFonts w:ascii="Arial" w:eastAsia="Times New Roman" w:hAnsi="Arial" w:cs="Arial"/>
-                <w:color w:val="000000"/>
-                <w:lang w:eastAsia="pt-BR"/>
-              </w:rPr>
-              <w:t xml:space="preserve"> do aluno</w:t>
+              <w:t>Atributo que representa as medidas da panturrilha direita do aluno</w:t>
             </w:r>
           </w:p>
         </w:tc>
@@ -29284,15 +29360,7 @@
                 <w:color w:val="000000"/>
                 <w:lang w:eastAsia="pt-BR"/>
               </w:rPr>
-              <w:t xml:space="preserve">Números inteiros </w:t>
-            </w:r>
-            <w:r>
-              <w:rPr>
-                <w:rFonts w:ascii="Arial" w:eastAsia="Times New Roman" w:hAnsi="Arial" w:cs="Arial"/>
-                <w:color w:val="000000"/>
-                <w:lang w:eastAsia="pt-BR"/>
-              </w:rPr>
-              <w:t>positivos</w:t>
+              <w:t>Números inteiros positivos</w:t>
             </w:r>
           </w:p>
         </w:tc>
@@ -29351,15 +29419,7 @@
                 <w:color w:val="000000"/>
                 <w:lang w:eastAsia="pt-BR"/>
               </w:rPr>
-              <w:t>Chave substituta criada para r</w:t>
-            </w:r>
-            <w:r>
-              <w:rPr>
-                <w:rFonts w:ascii="Arial" w:eastAsia="Times New Roman" w:hAnsi="Arial" w:cs="Arial"/>
-                <w:color w:val="000000"/>
-                <w:lang w:eastAsia="pt-BR"/>
-              </w:rPr>
-              <w:t>epresentar o código das medidas</w:t>
+              <w:t>Chave substituta criada para representar o código das medidas</w:t>
             </w:r>
           </w:p>
         </w:tc>
@@ -29425,7 +29485,6 @@
               <w:jc w:val="center"/>
               <w:rPr>
                 <w:rFonts w:ascii="Arial" w:eastAsia="Times New Roman" w:hAnsi="Arial" w:cs="Arial"/>
-                <w:b/>
                 <w:bCs/>
                 <w:color w:val="FFFFFF"/>
                 <w:sz w:val="24"/>
@@ -29443,21 +29502,25 @@
                 <w:szCs w:val="24"/>
                 <w:lang w:eastAsia="pt-BR"/>
               </w:rPr>
-              <w:t>Professor_Tira_Medidas_Aluno</w:t>
-            </w:r>
-            <w:r>
-              <w:rPr>
-                <w:rFonts w:ascii="Arial" w:eastAsia="Times New Roman" w:hAnsi="Arial" w:cs="Arial"/>
-                <w:b/>
+              <w:t xml:space="preserve">Professor_Tira_Medidas_Aluno: </w:t>
+            </w:r>
+            <w:bookmarkStart w:id="0" w:name="_GoBack"/>
+            <w:r>
+              <w:rPr>
+                <w:rFonts w:ascii="Arial" w:eastAsia="Times New Roman" w:hAnsi="Arial" w:cs="Arial"/>
                 <w:bCs/>
                 <w:color w:val="FFFFFF"/>
                 <w:sz w:val="24"/>
                 <w:szCs w:val="24"/>
                 <w:lang w:eastAsia="pt-BR"/>
               </w:rPr>
-              <w:t>: Relação que armazena os dados do relacionam</w:t>
-            </w:r>
-            <w:r>
+              <w:t>Relação que armazena os dados do relacionamento entre</w:t>
+            </w:r>
+          </w:p>
+          <w:p>
+            <w:pPr>
+              <w:spacing w:after="0" w:line="240" w:lineRule="auto"/>
+              <w:jc w:val="center"/>
               <w:rPr>
                 <w:rFonts w:ascii="Arial" w:eastAsia="Times New Roman" w:hAnsi="Arial" w:cs="Arial"/>
                 <w:b/>
@@ -29467,35 +29530,19 @@
                 <w:szCs w:val="24"/>
                 <w:lang w:eastAsia="pt-BR"/>
               </w:rPr>
-              <w:t>ento entre</w:t>
-            </w:r>
-          </w:p>
-          <w:p>
-            <w:pPr>
-              <w:spacing w:after="0" w:line="240" w:lineRule="auto"/>
-              <w:jc w:val="center"/>
-              <w:rPr>
-                <w:rFonts w:ascii="Arial" w:eastAsia="Times New Roman" w:hAnsi="Arial" w:cs="Arial"/>
-                <w:b/>
+            </w:pPr>
+            <w:r>
+              <w:rPr>
+                <w:rFonts w:ascii="Arial" w:eastAsia="Times New Roman" w:hAnsi="Arial" w:cs="Arial"/>
                 <w:bCs/>
                 <w:color w:val="FFFFFF"/>
                 <w:sz w:val="24"/>
                 <w:szCs w:val="24"/>
                 <w:lang w:eastAsia="pt-BR"/>
               </w:rPr>
-            </w:pPr>
-            <w:r>
-              <w:rPr>
-                <w:rFonts w:ascii="Arial" w:eastAsia="Times New Roman" w:hAnsi="Arial" w:cs="Arial"/>
-                <w:b/>
-                <w:bCs/>
-                <w:color w:val="FFFFFF"/>
-                <w:sz w:val="24"/>
-                <w:szCs w:val="24"/>
-                <w:lang w:eastAsia="pt-BR"/>
-              </w:rPr>
               <w:t>“Professor” , “Medidas” e “Aluno”</w:t>
             </w:r>
+            <w:bookmarkEnd w:id="0"/>
           </w:p>
         </w:tc>
       </w:tr>
@@ -29777,15 +29824,7 @@
                 <w:color w:val="000000"/>
                 <w:lang w:eastAsia="pt-BR"/>
               </w:rPr>
-              <w:t>Atributo</w:t>
-            </w:r>
-            <w:r>
-              <w:rPr>
-                <w:rFonts w:ascii="Arial" w:eastAsia="Times New Roman" w:hAnsi="Arial" w:cs="Arial"/>
-                <w:color w:val="000000"/>
-                <w:lang w:eastAsia="pt-BR"/>
-              </w:rPr>
-              <w:t xml:space="preserve"> que armazena o código do professor</w:t>
+              <w:t>Atributo que armazena o código do professor</w:t>
             </w:r>
           </w:p>
         </w:tc>
@@ -29902,15 +29941,7 @@
                 <w:color w:val="000000"/>
                 <w:lang w:eastAsia="pt-BR"/>
               </w:rPr>
-              <w:t>digo” da relação “Professor</w:t>
-            </w:r>
-            <w:r>
-              <w:rPr>
-                <w:rFonts w:ascii="Arial" w:eastAsia="Times New Roman" w:hAnsi="Arial" w:cs="Arial"/>
-                <w:color w:val="000000"/>
-                <w:lang w:eastAsia="pt-BR"/>
-              </w:rPr>
-              <w:t>”</w:t>
+              <w:t>digo” da relação “Professor”</w:t>
             </w:r>
           </w:p>
           <w:p>
@@ -30150,15 +30181,7 @@
                 <w:color w:val="000000"/>
                 <w:lang w:eastAsia="pt-BR"/>
               </w:rPr>
-              <w:t>digo” da relação “Aluno</w:t>
-            </w:r>
-            <w:r>
-              <w:rPr>
-                <w:rFonts w:ascii="Arial" w:eastAsia="Times New Roman" w:hAnsi="Arial" w:cs="Arial"/>
-                <w:color w:val="000000"/>
-                <w:lang w:eastAsia="pt-BR"/>
-              </w:rPr>
-              <w:t>”</w:t>
+              <w:t>digo” da relação “Aluno”</w:t>
             </w:r>
           </w:p>
           <w:p>
@@ -30387,15 +30410,7 @@
                 <w:color w:val="000000"/>
                 <w:lang w:eastAsia="pt-BR"/>
               </w:rPr>
-              <w:t>digo” da relação “Medidas</w:t>
-            </w:r>
-            <w:r>
-              <w:rPr>
-                <w:rFonts w:ascii="Arial" w:eastAsia="Times New Roman" w:hAnsi="Arial" w:cs="Arial"/>
-                <w:color w:val="000000"/>
-                <w:lang w:eastAsia="pt-BR"/>
-              </w:rPr>
-              <w:t>”</w:t>
+              <w:t>digo” da relação “Medidas”</w:t>
             </w:r>
           </w:p>
           <w:p>
@@ -30637,7 +30652,7 @@
 </file>
 
 <file path=word/numbering.xml><?xml version="1.0" encoding="utf-8"?>
-<w:numbering xmlns:wpc="http://schemas.microsoft.com/office/word/2010/wordprocessingCanvas" xmlns:cx="http://schemas.microsoft.com/office/drawing/2014/chartex" xmlns:cx1="http://schemas.microsoft.com/office/drawing/2015/9/8/chartex" xmlns:cx2="http://schemas.microsoft.com/office/drawing/2015/10/21/chartex" xmlns:cx3="http://schemas.microsoft.com/office/drawing/2016/5/9/chartex" xmlns:cx4="http://schemas.microsoft.com/office/drawing/2016/5/10/chartex" xmlns:cx5="http://schemas.microsoft.com/office/drawing/2016/5/11/chartex" xmlns:mc="http://schemas.openxmlformats.org/markup-compatibility/2006" xmlns:o="urn:schemas-microsoft-com:office:office" xmlns:r="http://schemas.openxmlformats.org/officeDocument/2006/relationships" xmlns:m="http://schemas.openxmlformats.org/officeDocument/2006/math" xmlns:v="urn:schemas-microsoft-com:vml" xmlns:wp14="http://schemas.microsoft.com/office/word/2010/wordprocessingDrawing" xmlns:wp="http://schemas.openxmlformats.org/drawingml/2006/wordprocessingDrawing" xmlns:w10="urn:schemas-microsoft-com:office:word" xmlns:w="http://schemas.openxmlformats.org/wordprocessingml/2006/main" xmlns:w14="http://schemas.microsoft.com/office/word/2010/wordml" xmlns:w15="http://schemas.microsoft.com/office/word/2012/wordml" xmlns:w16se="http://schemas.microsoft.com/office/word/2015/wordml/symex" xmlns:wpg="http://schemas.microsoft.com/office/word/2010/wordprocessingGroup" xmlns:wpi="http://schemas.microsoft.com/office/word/2010/wordprocessingInk" xmlns:wne="http://schemas.microsoft.com/office/word/2006/wordml" xmlns:wps="http://schemas.microsoft.com/office/word/2010/wordprocessingShape" mc:Ignorable="w14 w15 w16se wp14">
+<w:numbering xmlns:wpc="http://schemas.microsoft.com/office/word/2010/wordprocessingCanvas" xmlns:mc="http://schemas.openxmlformats.org/markup-compatibility/2006" xmlns:o="urn:schemas-microsoft-com:office:office" xmlns:r="http://schemas.openxmlformats.org/officeDocument/2006/relationships" xmlns:m="http://schemas.openxmlformats.org/officeDocument/2006/math" xmlns:v="urn:schemas-microsoft-com:vml" xmlns:wp14="http://schemas.microsoft.com/office/word/2010/wordprocessingDrawing" xmlns:wp="http://schemas.openxmlformats.org/drawingml/2006/wordprocessingDrawing" xmlns:w10="urn:schemas-microsoft-com:office:word" xmlns:w="http://schemas.openxmlformats.org/wordprocessingml/2006/main" xmlns:w14="http://schemas.microsoft.com/office/word/2010/wordml" xmlns:w15="http://schemas.microsoft.com/office/word/2012/wordml" xmlns:wpg="http://schemas.microsoft.com/office/word/2010/wordprocessingGroup" xmlns:wpi="http://schemas.microsoft.com/office/word/2010/wordprocessingInk" xmlns:wne="http://schemas.microsoft.com/office/word/2006/wordml" xmlns:wps="http://schemas.microsoft.com/office/word/2010/wordprocessingShape" mc:Ignorable="w14 w15 wp14">
   <w:abstractNum w:abstractNumId="0" w15:restartNumberingAfterBreak="0">
     <w:nsid w:val="1D71272B"/>
     <w:multiLevelType w:val="hybridMultilevel"/>
@@ -30990,7 +31005,7 @@
 </file>
 
 <file path=word/styles.xml><?xml version="1.0" encoding="utf-8"?>
-<w:styles xmlns:mc="http://schemas.openxmlformats.org/markup-compatibility/2006" xmlns:r="http://schemas.openxmlformats.org/officeDocument/2006/relationships" xmlns:w="http://schemas.openxmlformats.org/wordprocessingml/2006/main" xmlns:w14="http://schemas.microsoft.com/office/word/2010/wordml" xmlns:w15="http://schemas.microsoft.com/office/word/2012/wordml" xmlns:w16se="http://schemas.microsoft.com/office/word/2015/wordml/symex" mc:Ignorable="w14 w15 w16se">
+<w:styles xmlns:mc="http://schemas.openxmlformats.org/markup-compatibility/2006" xmlns:r="http://schemas.openxmlformats.org/officeDocument/2006/relationships" xmlns:w="http://schemas.openxmlformats.org/wordprocessingml/2006/main" xmlns:w14="http://schemas.microsoft.com/office/word/2010/wordml" xmlns:w15="http://schemas.microsoft.com/office/word/2012/wordml" mc:Ignorable="w14 w15">
   <w:docDefaults>
     <w:rPrDefault>
       <w:rPr>
@@ -31006,7 +31021,7 @@
       </w:pPr>
     </w:pPrDefault>
   </w:docDefaults>
-  <w:latentStyles w:defLockedState="0" w:defUIPriority="99" w:defSemiHidden="0" w:defUnhideWhenUsed="0" w:defQFormat="0" w:count="374">
+  <w:latentStyles w:defLockedState="0" w:defUIPriority="99" w:defSemiHidden="0" w:defUnhideWhenUsed="0" w:defQFormat="0" w:count="371">
     <w:lsdException w:name="Normal" w:uiPriority="0" w:qFormat="1"/>
     <w:lsdException w:name="heading 1" w:uiPriority="9" w:qFormat="1"/>
     <w:lsdException w:name="heading 2" w:semiHidden="1" w:uiPriority="9" w:unhideWhenUsed="1" w:qFormat="1"/>
@@ -31378,9 +31393,6 @@
     <w:lsdException w:name="List Table 5 Dark Accent 6" w:uiPriority="50"/>
     <w:lsdException w:name="List Table 6 Colorful Accent 6" w:uiPriority="51"/>
     <w:lsdException w:name="List Table 7 Colorful Accent 6" w:uiPriority="52"/>
-    <w:lsdException w:name="Mention" w:semiHidden="1" w:unhideWhenUsed="1"/>
-    <w:lsdException w:name="Smart Hyperlink" w:semiHidden="1" w:unhideWhenUsed="1"/>
-    <w:lsdException w:name="Hashtag" w:semiHidden="1" w:unhideWhenUsed="1"/>
   </w:latentStyles>
   <w:style w:type="paragraph" w:default="1" w:styleId="Normal">
     <w:name w:val="Normal"/>
@@ -31693,7 +31705,7 @@
 </file>
 
 <file path=customXml/itemProps1.xml><?xml version="1.0" encoding="utf-8"?>
-<ds:datastoreItem xmlns:ds="http://schemas.openxmlformats.org/officeDocument/2006/customXml" ds:itemID="{1FC236E2-3778-48F9-A0D7-CE3C5375F625}">
+<ds:datastoreItem xmlns:ds="http://schemas.openxmlformats.org/officeDocument/2006/customXml" ds:itemID="{039620EF-4E87-4101-97B3-4129D62D4533}">
   <ds:schemaRefs>
     <ds:schemaRef ds:uri="http://schemas.openxmlformats.org/officeDocument/2006/bibliography"/>
   </ds:schemaRefs>

</xml_diff>